<commit_message>
Added meeting minutes for 2018-02-07
</commit_message>
<xml_diff>
--- a/Meeting Minutes/Meeting Minutes 2018-01-24.docx
+++ b/Meeting Minutes/Meeting Minutes 2018-01-24.docx
@@ -21,7 +21,15 @@
         <w:rPr>
           <w:i/>
         </w:rPr>
-        <w:t>14</w:t>
+        <w:t>2</w:t>
+      </w:r>
+      <w:bookmarkStart w:id="0" w:name="_GoBack"/>
+      <w:bookmarkEnd w:id="0"/>
+      <w:r>
+        <w:rPr>
+          <w:i/>
+        </w:rPr>
+        <w:t>4</w:t>
       </w:r>
       <w:r>
         <w:rPr>
@@ -81,20 +89,8 @@
       </w:r>
       <w:r>
         <w:br/>
-      </w:r>
-      <w:proofErr w:type="spellStart"/>
-      <w:r>
-        <w:t>Miruna</w:t>
-      </w:r>
-      <w:proofErr w:type="spellEnd"/>
-      <w:r>
-        <w:t xml:space="preserve"> </w:t>
-      </w:r>
-      <w:proofErr w:type="spellStart"/>
-      <w:r>
-        <w:t>Rosca</w:t>
-      </w:r>
-      <w:proofErr w:type="spellEnd"/>
+        <w:t>Miruna Rosca</w:t>
+      </w:r>
     </w:p>
     <w:p>
       <w:r>
@@ -174,8 +170,6 @@
       <w:r>
         <w:t>February</w:t>
       </w:r>
-      <w:bookmarkStart w:id="0" w:name="_GoBack"/>
-      <w:bookmarkEnd w:id="0"/>
       <w:r>
         <w:t xml:space="preserve"> presentation. We built a back log accordingly and are planning our sprints to put us at a feature complete stage by the presentation. We also discussed features that we would like to polish after we are feature complete.</w:t>
       </w:r>

</xml_diff>